<commit_message>
Replaced bayes with random forest
</commit_message>
<xml_diff>
--- a/phase4/description.docx
+++ b/phase4/description.docx
@@ -385,6 +385,7 @@
       <w:r>
         <w:rPr>
           <w:noProof/>
+          <w:lang w:eastAsia="en-IN"/>
         </w:rPr>
         <mc:AlternateContent>
           <mc:Choice Requires="wps">
@@ -536,7 +537,7 @@
                     <pic:cNvPicPr/>
                   </pic:nvPicPr>
                   <pic:blipFill>
-                    <a:blip r:embed="rId7" cstate="print">
+                    <a:blip r:embed="rId8" cstate="print">
                       <a:extLst>
                         <a:ext uri="{28A0092B-C50C-407E-A947-70E740481C1C}">
                           <a14:useLocalDpi xmlns:a14="http://schemas.microsoft.com/office/drawing/2010/main" val="0"/>
@@ -608,7 +609,7 @@
                     <pic:cNvPicPr/>
                   </pic:nvPicPr>
                   <pic:blipFill>
-                    <a:blip r:embed="rId8" cstate="print">
+                    <a:blip r:embed="rId9" cstate="print">
                       <a:extLst>
                         <a:ext uri="{28A0092B-C50C-407E-A947-70E740481C1C}">
                           <a14:useLocalDpi xmlns:a14="http://schemas.microsoft.com/office/drawing/2010/main" val="0"/>
@@ -643,6 +644,7 @@
       <w:r>
         <w:rPr>
           <w:noProof/>
+          <w:lang w:eastAsia="en-IN"/>
         </w:rPr>
         <mc:AlternateContent>
           <mc:Choice Requires="wps">
@@ -753,6 +755,7 @@
       <w:r>
         <w:rPr>
           <w:noProof/>
+          <w:lang w:eastAsia="en-IN"/>
         </w:rPr>
         <mc:AlternateContent>
           <mc:Choice Requires="wps">
@@ -900,7 +903,7 @@
                     <pic:cNvPicPr/>
                   </pic:nvPicPr>
                   <pic:blipFill>
-                    <a:blip r:embed="rId9" cstate="print">
+                    <a:blip r:embed="rId10" cstate="print">
                       <a:extLst>
                         <a:ext uri="{28A0092B-C50C-407E-A947-70E740481C1C}">
                           <a14:useLocalDpi xmlns:a14="http://schemas.microsoft.com/office/drawing/2010/main" val="0"/>
@@ -1076,6 +1079,7 @@
       <w:r>
         <w:rPr>
           <w:noProof/>
+          <w:lang w:eastAsia="en-IN"/>
         </w:rPr>
         <mc:AlternateContent>
           <mc:Choice Requires="wps">
@@ -1223,7 +1227,7 @@
                     <pic:cNvPicPr/>
                   </pic:nvPicPr>
                   <pic:blipFill>
-                    <a:blip r:embed="rId10" cstate="print">
+                    <a:blip r:embed="rId11" cstate="print">
                       <a:extLst>
                         <a:ext uri="{28A0092B-C50C-407E-A947-70E740481C1C}">
                           <a14:useLocalDpi xmlns:a14="http://schemas.microsoft.com/office/drawing/2010/main" val="0"/>
@@ -2318,7 +2322,7 @@
           <w:sz w:val="24"/>
           <w:szCs w:val="24"/>
         </w:rPr>
-        <w:t>Naïve Bayes is usually used when the dataset is large with several independent features. Since the census dataset satisfies all these conditions, we have chosen to implement the Naïve Bayes classifier.</w:t>
+        <w:t>However the data set does not contain independent features. Hence to get the best accuracy we use an ensemble technique called Random Forest.</w:t>
       </w:r>
     </w:p>
     <w:p>
@@ -2344,7 +2348,7 @@
           <w:szCs w:val="28"/>
           <w:u w:val="single"/>
         </w:rPr>
-        <w:t>Naïve Bayes classifier</w:t>
+        <w:t>Random Forest</w:t>
       </w:r>
     </w:p>
     <w:p>
@@ -2374,7 +2378,15 @@
           <w:sz w:val="24"/>
           <w:szCs w:val="24"/>
         </w:rPr>
-        <w:t>The Naïve Bayes classifier assumes that there is a naïve independence between the features. The model assigns class labels to problem instances and uses the Bayes’ theorem in order to classify data.</w:t>
+        <w:t xml:space="preserve">Random forest is an ensemble learning technique </w:t>
+      </w:r>
+      <w:r>
+        <w:rPr>
+          <w:rFonts w:ascii="Times New Roman" w:hAnsi="Times New Roman" w:cs="Times New Roman"/>
+          <w:sz w:val="24"/>
+          <w:szCs w:val="24"/>
+        </w:rPr>
+        <w:t>that constructs a multitude of decision trees while training and outputs the class that is the mode of classes.</w:t>
       </w:r>
     </w:p>
     <w:p>
@@ -2391,14 +2403,10 @@
     <w:p>
       <w:pPr>
         <w:pStyle w:val="ListParagraph"/>
-        <w:ind w:left="1140"/>
-        <w:rPr>
-          <w:rFonts w:ascii="Times New Roman" w:hAnsi="Times New Roman" w:cs="Times New Roman"/>
-          <w:sz w:val="24"/>
-          <w:szCs w:val="24"/>
-        </w:rPr>
-      </w:pPr>
-      <w:r>
+        <w:numPr>
+          <w:ilvl w:val="2"/>
+          <w:numId w:val="3"/>
+        </w:numPr>
         <w:rPr>
           <w:rFonts w:ascii="Times New Roman" w:hAnsi="Times New Roman" w:cs="Times New Roman"/>
           <w:b/>
@@ -2406,8 +2414,7 @@
           <w:szCs w:val="24"/>
           <w:u w:val="single"/>
         </w:rPr>
-        <w:t>2.3.1 Bayes’</w:t>
-      </w:r>
+      </w:pPr>
       <w:r>
         <w:rPr>
           <w:rFonts w:ascii="Times New Roman" w:hAnsi="Times New Roman" w:cs="Times New Roman"/>
@@ -2416,139 +2423,156 @@
           <w:szCs w:val="24"/>
           <w:u w:val="single"/>
         </w:rPr>
-        <w:t xml:space="preserve"> theorem</w:t>
-      </w:r>
-    </w:p>
-    <w:p>
-      <w:pPr>
-        <w:pStyle w:val="ListParagraph"/>
-        <w:ind w:left="1800"/>
-        <w:rPr>
-          <w:rFonts w:ascii="Times New Roman" w:hAnsi="Times New Roman" w:cs="Times New Roman"/>
-          <w:b/>
-          <w:sz w:val="24"/>
-          <w:szCs w:val="24"/>
-          <w:u w:val="single"/>
-        </w:rPr>
-      </w:pPr>
-    </w:p>
-    <w:p>
-      <w:pPr>
-        <w:pStyle w:val="ListParagraph"/>
-        <w:ind w:left="1800"/>
-        <w:rPr>
-          <w:rFonts w:ascii="Times New Roman" w:hAnsi="Times New Roman" w:cs="Times New Roman"/>
-          <w:sz w:val="24"/>
-          <w:szCs w:val="24"/>
-        </w:rPr>
-      </w:pPr>
-      <w:r>
-        <w:rPr>
-          <w:rFonts w:ascii="Times New Roman" w:hAnsi="Times New Roman" w:cs="Times New Roman"/>
-          <w:sz w:val="24"/>
-          <w:szCs w:val="24"/>
-        </w:rPr>
-        <w:t>The Bayes’ theorem finds the probability of an event based on prior knowledge of conditions that affect the outcome of an event.</w:t>
-      </w:r>
-    </w:p>
-    <w:p>
-      <w:pPr>
-        <w:pStyle w:val="ListParagraph"/>
-        <w:ind w:left="1800"/>
-        <w:rPr>
-          <w:rFonts w:ascii="Times New Roman" w:hAnsi="Times New Roman" w:cs="Times New Roman"/>
-          <w:sz w:val="24"/>
-          <w:szCs w:val="24"/>
-        </w:rPr>
-      </w:pPr>
-    </w:p>
-    <w:p>
-      <w:pPr>
-        <w:pStyle w:val="ListParagraph"/>
-        <w:ind w:left="1800"/>
-        <w:rPr>
-          <w:rFonts w:ascii="Times New Roman" w:hAnsi="Times New Roman" w:cs="Times New Roman"/>
-          <w:sz w:val="24"/>
-          <w:szCs w:val="24"/>
-        </w:rPr>
-      </w:pPr>
-      <w:r>
-        <w:rPr>
-          <w:rFonts w:ascii="Times New Roman" w:hAnsi="Times New Roman" w:cs="Times New Roman"/>
-          <w:sz w:val="24"/>
-          <w:szCs w:val="24"/>
-        </w:rPr>
-        <w:t>Bayes’ theorem is given by the following equation:</w:t>
-      </w:r>
-    </w:p>
-    <w:p>
-      <w:pPr>
-        <w:pStyle w:val="ListParagraph"/>
-        <w:ind w:left="1800"/>
+        <w:t>Ensemble learning technique</w:t>
+      </w:r>
+    </w:p>
+    <w:p>
+      <w:pPr>
+        <w:ind w:left="1843"/>
+        <w:rPr>
+          <w:rFonts w:ascii="Times New Roman" w:eastAsiaTheme="minorEastAsia" w:hAnsi="Times New Roman" w:cs="Times New Roman"/>
+          <w:sz w:val="24"/>
+          <w:szCs w:val="24"/>
+        </w:rPr>
+      </w:pPr>
+      <w:r>
+        <w:rPr>
+          <w:rFonts w:ascii="Times New Roman" w:eastAsiaTheme="minorEastAsia" w:hAnsi="Times New Roman" w:cs="Times New Roman"/>
+          <w:sz w:val="24"/>
+          <w:szCs w:val="24"/>
+        </w:rPr>
+        <w:t>Ensemble learning is a technique that uses multiple learning algorithms in order to obtain a better prediction than any of the constituent learning algorithms alone.</w:t>
+      </w:r>
+      <w:r>
+        <w:rPr>
+          <w:rFonts w:ascii="Times New Roman" w:eastAsiaTheme="minorEastAsia" w:hAnsi="Times New Roman" w:cs="Times New Roman"/>
+          <w:sz w:val="24"/>
+          <w:szCs w:val="24"/>
+        </w:rPr>
+        <w:t xml:space="preserve"> An ensemble can be categorized as a supervised learning algorithm</w:t>
+      </w:r>
+      <w:r>
+        <w:rPr>
+          <w:rFonts w:ascii="Times New Roman" w:eastAsiaTheme="minorEastAsia" w:hAnsi="Times New Roman" w:cs="Times New Roman"/>
+          <w:sz w:val="24"/>
+          <w:szCs w:val="24"/>
+        </w:rPr>
+        <w:t xml:space="preserve"> </w:t>
+      </w:r>
+      <w:r>
+        <w:rPr>
+          <w:rFonts w:ascii="Times New Roman" w:eastAsiaTheme="minorEastAsia" w:hAnsi="Times New Roman" w:cs="Times New Roman"/>
+          <w:sz w:val="24"/>
+          <w:szCs w:val="24"/>
+        </w:rPr>
+        <w:t>with a flexibility that enables them to over-fit training data more than a single model. To combat this we use a method called bagging.</w:t>
+      </w:r>
+    </w:p>
+    <w:p>
+      <w:pPr>
+        <w:ind w:left="1843"/>
+        <w:rPr>
+          <w:rFonts w:ascii="Times New Roman" w:eastAsiaTheme="minorEastAsia" w:hAnsi="Times New Roman" w:cs="Times New Roman"/>
+          <w:sz w:val="24"/>
+          <w:szCs w:val="24"/>
+        </w:rPr>
+      </w:pPr>
+    </w:p>
+    <w:p>
+      <w:pPr>
+        <w:ind w:left="1134"/>
         <w:rPr>
           <w:rFonts w:ascii="Times New Roman" w:eastAsiaTheme="minorEastAsia" w:hAnsi="Times New Roman" w:cs="Times New Roman"/>
           <w:b/>
           <w:sz w:val="24"/>
           <w:szCs w:val="24"/>
+          <w:u w:val="single"/>
+        </w:rPr>
+      </w:pPr>
+      <w:r>
+        <w:rPr>
+          <w:rFonts w:ascii="Times New Roman" w:eastAsiaTheme="minorEastAsia" w:hAnsi="Times New Roman" w:cs="Times New Roman"/>
+          <w:b/>
+          <w:sz w:val="24"/>
+          <w:szCs w:val="24"/>
+          <w:u w:val="single"/>
+        </w:rPr>
+        <w:t>2.3.1 Bagging</w:t>
+      </w:r>
+    </w:p>
+    <w:p>
+      <w:pPr>
+        <w:ind w:left="1843"/>
+        <w:rPr>
+          <w:rFonts w:ascii="Times New Roman" w:eastAsiaTheme="minorEastAsia" w:hAnsi="Times New Roman" w:cs="Times New Roman"/>
+          <w:sz w:val="24"/>
+          <w:szCs w:val="24"/>
+        </w:rPr>
+      </w:pPr>
+      <w:r>
+        <w:rPr>
+          <w:rFonts w:ascii="Times New Roman" w:eastAsiaTheme="minorEastAsia" w:hAnsi="Times New Roman" w:cs="Times New Roman"/>
+          <w:sz w:val="24"/>
+          <w:szCs w:val="24"/>
+        </w:rPr>
+        <w:t>Bagging repeatedly selects a random sample with replacement from the training set and fits trees to these samples. After training, predictions for unseen samples can be made by averaging the predictions from all the individual trees</w:t>
+      </w:r>
+      <w:r>
+        <w:rPr>
+          <w:rFonts w:ascii="Times New Roman" w:eastAsiaTheme="minorEastAsia" w:hAnsi="Times New Roman" w:cs="Times New Roman"/>
+          <w:sz w:val="24"/>
+          <w:szCs w:val="24"/>
+        </w:rPr>
+        <w:t>:</w:t>
+      </w:r>
+    </w:p>
+    <w:p>
+      <w:pPr>
+        <w:ind w:left="1843"/>
+        <w:jc w:val="center"/>
+        <w:rPr>
+          <w:rFonts w:ascii="Times New Roman" w:eastAsiaTheme="minorEastAsia" w:hAnsi="Times New Roman" w:cs="Times New Roman"/>
+          <w:sz w:val="24"/>
+          <w:szCs w:val="24"/>
         </w:rPr>
       </w:pPr>
       <m:oMathPara>
         <m:oMath>
-          <m:r>
-            <m:rPr>
-              <m:sty m:val="bi"/>
-            </m:rPr>
-            <w:rPr>
-              <w:rFonts w:ascii="Cambria Math" w:hAnsi="Cambria Math" w:cs="Times New Roman"/>
-              <w:sz w:val="24"/>
-              <w:szCs w:val="24"/>
-            </w:rPr>
-            <m:t>P</m:t>
-          </m:r>
-          <m:d>
-            <m:dPr>
-              <m:endChr m:val="|"/>
+          <m:acc>
+            <m:accPr>
               <m:ctrlPr>
                 <w:rPr>
-                  <w:rFonts w:ascii="Cambria Math" w:hAnsi="Cambria Math" w:cs="Times New Roman"/>
-                  <w:b/>
+                  <w:rFonts w:ascii="Cambria Math" w:eastAsiaTheme="minorEastAsia" w:hAnsi="Cambria Math" w:cs="Times New Roman"/>
                   <w:i/>
                   <w:sz w:val="24"/>
                   <w:szCs w:val="24"/>
                 </w:rPr>
               </m:ctrlPr>
-            </m:dPr>
+            </m:accPr>
             <m:e>
               <m:r>
-                <m:rPr>
-                  <m:sty m:val="bi"/>
-                </m:rPr>
                 <w:rPr>
-                  <w:rFonts w:ascii="Cambria Math" w:hAnsi="Cambria Math" w:cs="Times New Roman"/>
+                  <w:rFonts w:ascii="Cambria Math" w:eastAsiaTheme="minorEastAsia" w:hAnsi="Cambria Math" w:cs="Times New Roman"/>
                   <w:sz w:val="24"/>
                   <w:szCs w:val="24"/>
                 </w:rPr>
-                <m:t xml:space="preserve">A </m:t>
+                <m:t>f</m:t>
               </m:r>
             </m:e>
-          </m:d>
+          </m:acc>
           <m:r>
-            <m:rPr>
-              <m:sty m:val="bi"/>
-            </m:rPr>
             <w:rPr>
-              <w:rFonts w:ascii="Cambria Math" w:hAnsi="Cambria Math" w:cs="Times New Roman"/>
+              <w:rFonts w:ascii="Cambria Math" w:eastAsiaTheme="minorEastAsia" w:hAnsi="Cambria Math" w:cs="Times New Roman"/>
               <w:sz w:val="24"/>
               <w:szCs w:val="24"/>
             </w:rPr>
-            <m:t xml:space="preserve"> B )= </m:t>
+            <m:t xml:space="preserve">= </m:t>
           </m:r>
           <m:f>
             <m:fPr>
               <m:ctrlPr>
                 <w:rPr>
-                  <w:rFonts w:ascii="Cambria Math" w:hAnsi="Cambria Math" w:cs="Times New Roman"/>
-                  <w:b/>
+                  <w:rFonts w:ascii="Cambria Math" w:eastAsiaTheme="minorEastAsia" w:hAnsi="Cambria Math" w:cs="Times New Roman"/>
                   <w:i/>
                   <w:sz w:val="24"/>
                   <w:szCs w:val="24"/>
@@ -2557,409 +2581,64 @@
             </m:fPr>
             <m:num>
               <m:r>
-                <m:rPr>
-                  <m:sty m:val="bi"/>
-                </m:rPr>
                 <w:rPr>
-                  <w:rFonts w:ascii="Cambria Math" w:hAnsi="Cambria Math" w:cs="Times New Roman"/>
+                  <w:rFonts w:ascii="Cambria Math" w:eastAsiaTheme="minorEastAsia" w:hAnsi="Cambria Math" w:cs="Times New Roman"/>
                   <w:sz w:val="24"/>
                   <w:szCs w:val="24"/>
                 </w:rPr>
-                <m:t>P(B|A)P(A)</m:t>
+                <m:t>1</m:t>
               </m:r>
             </m:num>
             <m:den>
               <m:r>
-                <m:rPr>
-                  <m:sty m:val="bi"/>
-                </m:rPr>
                 <w:rPr>
-                  <w:rFonts w:ascii="Cambria Math" w:hAnsi="Cambria Math" w:cs="Times New Roman"/>
+                  <w:rFonts w:ascii="Cambria Math" w:eastAsiaTheme="minorEastAsia" w:hAnsi="Cambria Math" w:cs="Times New Roman"/>
                   <w:sz w:val="24"/>
                   <w:szCs w:val="24"/>
                 </w:rPr>
-                <m:t>p</m:t>
+                <m:t>B</m:t>
               </m:r>
-              <m:d>
-                <m:dPr>
-                  <m:ctrlPr>
-                    <w:rPr>
-                      <w:rFonts w:ascii="Cambria Math" w:hAnsi="Cambria Math" w:cs="Times New Roman"/>
-                      <w:b/>
-                      <w:i/>
-                      <w:sz w:val="24"/>
-                      <w:szCs w:val="24"/>
-                    </w:rPr>
-                  </m:ctrlPr>
-                </m:dPr>
-                <m:e>
-                  <m:r>
-                    <m:rPr>
-                      <m:sty m:val="bi"/>
-                    </m:rPr>
-                    <w:rPr>
-                      <w:rFonts w:ascii="Cambria Math" w:hAnsi="Cambria Math" w:cs="Times New Roman"/>
-                      <w:sz w:val="24"/>
-                      <w:szCs w:val="24"/>
-                    </w:rPr>
-                    <m:t>B</m:t>
-                  </m:r>
-                </m:e>
-              </m:d>
             </m:den>
           </m:f>
-        </m:oMath>
-      </m:oMathPara>
-    </w:p>
-    <w:p>
-      <w:pPr>
-        <w:pStyle w:val="ListParagraph"/>
-        <w:ind w:left="1800"/>
-        <w:rPr>
-          <w:rFonts w:ascii="Times New Roman" w:eastAsiaTheme="minorEastAsia" w:hAnsi="Times New Roman" w:cs="Times New Roman"/>
-          <w:sz w:val="24"/>
-          <w:szCs w:val="24"/>
-        </w:rPr>
-      </w:pPr>
-      <w:r>
-        <w:rPr>
-          <w:rFonts w:ascii="Times New Roman" w:eastAsiaTheme="minorEastAsia" w:hAnsi="Times New Roman" w:cs="Times New Roman"/>
-          <w:sz w:val="24"/>
-          <w:szCs w:val="24"/>
-        </w:rPr>
-        <w:t>w</w:t>
-      </w:r>
-      <w:r>
-        <w:rPr>
-          <w:rFonts w:ascii="Times New Roman" w:eastAsiaTheme="minorEastAsia" w:hAnsi="Times New Roman" w:cs="Times New Roman"/>
-          <w:sz w:val="24"/>
-          <w:szCs w:val="24"/>
-        </w:rPr>
-        <w:t xml:space="preserve">here: </w:t>
-      </w:r>
-    </w:p>
-    <w:p>
-      <w:pPr>
-        <w:pStyle w:val="ListParagraph"/>
-        <w:numPr>
-          <w:ilvl w:val="0"/>
-          <w:numId w:val="7"/>
-        </w:numPr>
-        <w:rPr>
-          <w:rFonts w:ascii="Times New Roman" w:eastAsiaTheme="minorEastAsia" w:hAnsi="Times New Roman" w:cs="Times New Roman"/>
-          <w:sz w:val="24"/>
-          <w:szCs w:val="24"/>
-        </w:rPr>
-      </w:pPr>
-      <w:r>
-        <w:rPr>
-          <w:rFonts w:ascii="Times New Roman" w:eastAsiaTheme="minorEastAsia" w:hAnsi="Times New Roman" w:cs="Times New Roman"/>
-          <w:b/>
-          <w:sz w:val="24"/>
-          <w:szCs w:val="24"/>
-        </w:rPr>
-        <w:t>P</w:t>
-      </w:r>
-      <w:r>
-        <w:rPr>
-          <w:rFonts w:ascii="Times New Roman" w:eastAsiaTheme="minorEastAsia" w:hAnsi="Times New Roman" w:cs="Times New Roman"/>
-          <w:b/>
-          <w:sz w:val="24"/>
-          <w:szCs w:val="24"/>
-        </w:rPr>
-        <w:t>(</w:t>
-      </w:r>
-      <w:r>
-        <w:rPr>
-          <w:rFonts w:ascii="Times New Roman" w:eastAsiaTheme="minorEastAsia" w:hAnsi="Times New Roman" w:cs="Times New Roman"/>
-          <w:b/>
-          <w:sz w:val="24"/>
-          <w:szCs w:val="24"/>
-        </w:rPr>
-        <w:t>A | B</w:t>
-      </w:r>
-      <w:r>
-        <w:rPr>
-          <w:rFonts w:ascii="Times New Roman" w:eastAsiaTheme="minorEastAsia" w:hAnsi="Times New Roman" w:cs="Times New Roman"/>
-          <w:b/>
-          <w:sz w:val="24"/>
-          <w:szCs w:val="24"/>
-        </w:rPr>
-        <w:t>)</w:t>
-      </w:r>
-      <w:r>
-        <w:rPr>
-          <w:rFonts w:ascii="Times New Roman" w:eastAsiaTheme="minorEastAsia" w:hAnsi="Times New Roman" w:cs="Times New Roman"/>
-          <w:sz w:val="24"/>
-          <w:szCs w:val="24"/>
-        </w:rPr>
-        <w:t xml:space="preserve"> = </w:t>
-      </w:r>
-      <w:r>
-        <w:rPr>
-          <w:rFonts w:ascii="Times New Roman" w:eastAsiaTheme="minorEastAsia" w:hAnsi="Times New Roman" w:cs="Times New Roman"/>
-          <w:sz w:val="24"/>
-          <w:szCs w:val="24"/>
-        </w:rPr>
-        <w:t>likelihood of A occurring given that B is TRUE</w:t>
-      </w:r>
-    </w:p>
-    <w:p>
-      <w:pPr>
-        <w:pStyle w:val="ListParagraph"/>
-        <w:numPr>
-          <w:ilvl w:val="0"/>
-          <w:numId w:val="7"/>
-        </w:numPr>
-        <w:rPr>
-          <w:rFonts w:ascii="Times New Roman" w:eastAsiaTheme="minorEastAsia" w:hAnsi="Times New Roman" w:cs="Times New Roman"/>
-          <w:sz w:val="24"/>
-          <w:szCs w:val="24"/>
-        </w:rPr>
-      </w:pPr>
-      <w:r>
-        <w:rPr>
-          <w:rFonts w:ascii="Times New Roman" w:eastAsiaTheme="minorEastAsia" w:hAnsi="Times New Roman" w:cs="Times New Roman"/>
-          <w:b/>
-          <w:sz w:val="24"/>
-          <w:szCs w:val="24"/>
-        </w:rPr>
-        <w:t>P</w:t>
-      </w:r>
-      <w:r>
-        <w:rPr>
-          <w:rFonts w:ascii="Times New Roman" w:eastAsiaTheme="minorEastAsia" w:hAnsi="Times New Roman" w:cs="Times New Roman"/>
-          <w:b/>
-          <w:sz w:val="24"/>
-          <w:szCs w:val="24"/>
-        </w:rPr>
-        <w:t>(B | A)</w:t>
-      </w:r>
-      <w:r>
-        <w:rPr>
-          <w:rFonts w:ascii="Times New Roman" w:eastAsiaTheme="minorEastAsia" w:hAnsi="Times New Roman" w:cs="Times New Roman"/>
-          <w:sz w:val="24"/>
-          <w:szCs w:val="24"/>
-        </w:rPr>
-        <w:t xml:space="preserve"> = likelihood of B occurring given that A is TRUE</w:t>
-      </w:r>
-    </w:p>
-    <w:p>
-      <w:pPr>
-        <w:pStyle w:val="ListParagraph"/>
-        <w:numPr>
-          <w:ilvl w:val="0"/>
-          <w:numId w:val="7"/>
-        </w:numPr>
-        <w:rPr>
-          <w:rFonts w:ascii="Times New Roman" w:eastAsiaTheme="minorEastAsia" w:hAnsi="Times New Roman" w:cs="Times New Roman"/>
-          <w:sz w:val="24"/>
-          <w:szCs w:val="24"/>
-        </w:rPr>
-      </w:pPr>
-      <w:r>
-        <w:rPr>
-          <w:rFonts w:ascii="Times New Roman" w:eastAsiaTheme="minorEastAsia" w:hAnsi="Times New Roman" w:cs="Times New Roman"/>
-          <w:b/>
-          <w:sz w:val="24"/>
-          <w:szCs w:val="24"/>
-        </w:rPr>
-        <w:t>P</w:t>
-      </w:r>
-      <w:r>
-        <w:rPr>
-          <w:rFonts w:ascii="Times New Roman" w:eastAsiaTheme="minorEastAsia" w:hAnsi="Times New Roman" w:cs="Times New Roman"/>
-          <w:b/>
-          <w:sz w:val="24"/>
-          <w:szCs w:val="24"/>
-        </w:rPr>
-        <w:t>(A</w:t>
-      </w:r>
-      <w:r>
-        <w:rPr>
-          <w:rFonts w:ascii="Times New Roman" w:eastAsiaTheme="minorEastAsia" w:hAnsi="Times New Roman" w:cs="Times New Roman"/>
-          <w:b/>
-          <w:sz w:val="24"/>
-          <w:szCs w:val="24"/>
-        </w:rPr>
-        <w:t>)</w:t>
-      </w:r>
-      <w:r>
-        <w:rPr>
-          <w:rFonts w:ascii="Times New Roman" w:eastAsiaTheme="minorEastAsia" w:hAnsi="Times New Roman" w:cs="Times New Roman"/>
-          <w:sz w:val="24"/>
-          <w:szCs w:val="24"/>
-        </w:rPr>
-        <w:t xml:space="preserve"> = </w:t>
-      </w:r>
-      <w:r>
-        <w:rPr>
-          <w:rFonts w:ascii="Times New Roman" w:eastAsiaTheme="minorEastAsia" w:hAnsi="Times New Roman" w:cs="Times New Roman"/>
-          <w:sz w:val="24"/>
-          <w:szCs w:val="24"/>
-        </w:rPr>
-        <w:t xml:space="preserve"> probability of the occurrence of A</w:t>
-      </w:r>
-    </w:p>
-    <w:p>
-      <w:pPr>
-        <w:pStyle w:val="ListParagraph"/>
-        <w:numPr>
-          <w:ilvl w:val="0"/>
-          <w:numId w:val="7"/>
-        </w:numPr>
-        <w:rPr>
-          <w:rFonts w:ascii="Times New Roman" w:eastAsiaTheme="minorEastAsia" w:hAnsi="Times New Roman" w:cs="Times New Roman"/>
-          <w:sz w:val="24"/>
-          <w:szCs w:val="24"/>
-        </w:rPr>
-      </w:pPr>
-      <w:r>
-        <w:rPr>
-          <w:rFonts w:ascii="Times New Roman" w:eastAsiaTheme="minorEastAsia" w:hAnsi="Times New Roman" w:cs="Times New Roman"/>
-          <w:b/>
-          <w:sz w:val="24"/>
-          <w:szCs w:val="24"/>
-        </w:rPr>
-        <w:t>P</w:t>
-      </w:r>
-      <w:r>
-        <w:rPr>
-          <w:rFonts w:ascii="Times New Roman" w:eastAsiaTheme="minorEastAsia" w:hAnsi="Times New Roman" w:cs="Times New Roman"/>
-          <w:b/>
-          <w:sz w:val="24"/>
-          <w:szCs w:val="24"/>
-        </w:rPr>
-        <w:t>(B</w:t>
-      </w:r>
-      <w:r>
-        <w:rPr>
-          <w:rFonts w:ascii="Times New Roman" w:eastAsiaTheme="minorEastAsia" w:hAnsi="Times New Roman" w:cs="Times New Roman"/>
-          <w:b/>
-          <w:sz w:val="24"/>
-          <w:szCs w:val="24"/>
-        </w:rPr>
-        <w:t>)</w:t>
-      </w:r>
-      <w:r>
-        <w:rPr>
-          <w:rFonts w:ascii="Times New Roman" w:eastAsiaTheme="minorEastAsia" w:hAnsi="Times New Roman" w:cs="Times New Roman"/>
-          <w:sz w:val="24"/>
-          <w:szCs w:val="24"/>
-        </w:rPr>
-        <w:t xml:space="preserve"> = </w:t>
-      </w:r>
-      <w:r>
-        <w:rPr>
-          <w:rFonts w:ascii="Times New Roman" w:eastAsiaTheme="minorEastAsia" w:hAnsi="Times New Roman" w:cs="Times New Roman"/>
-          <w:sz w:val="24"/>
-          <w:szCs w:val="24"/>
-        </w:rPr>
-        <w:t xml:space="preserve"> probability of the occurrence of B</w:t>
-      </w:r>
-    </w:p>
-    <w:p>
-      <w:pPr>
-        <w:ind w:left="1276"/>
-        <w:rPr>
-          <w:rFonts w:ascii="Times New Roman" w:eastAsiaTheme="minorEastAsia" w:hAnsi="Times New Roman" w:cs="Times New Roman"/>
-          <w:b/>
-          <w:sz w:val="24"/>
-          <w:szCs w:val="24"/>
-          <w:u w:val="single"/>
-        </w:rPr>
-      </w:pPr>
-      <w:r>
-        <w:rPr>
-          <w:rFonts w:ascii="Times New Roman" w:eastAsiaTheme="minorEastAsia" w:hAnsi="Times New Roman" w:cs="Times New Roman"/>
-          <w:b/>
-          <w:sz w:val="24"/>
-          <w:szCs w:val="24"/>
-          <w:u w:val="single"/>
-        </w:rPr>
-        <w:t>2.3.2 Bayes classifier using Bayes’ theorem</w:t>
-      </w:r>
-    </w:p>
-    <w:p>
-      <w:pPr>
-        <w:ind w:left="1276"/>
-        <w:rPr>
-          <w:rFonts w:ascii="Times New Roman" w:eastAsiaTheme="minorEastAsia" w:hAnsi="Times New Roman" w:cs="Times New Roman"/>
-          <w:sz w:val="24"/>
-          <w:szCs w:val="24"/>
-        </w:rPr>
-      </w:pPr>
-    </w:p>
-    <w:p>
-      <w:pPr>
-        <w:ind w:left="1843"/>
-        <w:rPr>
-          <w:rFonts w:ascii="Times New Roman" w:eastAsiaTheme="minorEastAsia" w:hAnsi="Times New Roman" w:cs="Times New Roman"/>
-          <w:sz w:val="24"/>
-          <w:szCs w:val="24"/>
-        </w:rPr>
-      </w:pPr>
-      <w:r>
-        <w:rPr>
-          <w:rFonts w:ascii="Times New Roman" w:eastAsiaTheme="minorEastAsia" w:hAnsi="Times New Roman" w:cs="Times New Roman"/>
-          <w:sz w:val="24"/>
-          <w:szCs w:val="24"/>
-        </w:rPr>
-        <w:t xml:space="preserve">The Bayes classifier uses the Bayes’ theorem </w:t>
-      </w:r>
-      <w:r>
-        <w:rPr>
-          <w:rFonts w:ascii="Times New Roman" w:eastAsiaTheme="minorEastAsia" w:hAnsi="Times New Roman" w:cs="Times New Roman"/>
-          <w:sz w:val="24"/>
-          <w:szCs w:val="24"/>
-        </w:rPr>
-        <w:t>to obtain the conditional probability. The following equation represents this probability.</w:t>
-      </w:r>
-    </w:p>
-    <w:p>
-      <w:pPr>
-        <w:pStyle w:val="ListParagraph"/>
-        <w:ind w:left="1800"/>
-        <w:rPr>
-          <w:rFonts w:ascii="Times New Roman" w:eastAsiaTheme="minorEastAsia" w:hAnsi="Times New Roman" w:cs="Times New Roman"/>
-          <w:b/>
-          <w:sz w:val="24"/>
-          <w:szCs w:val="24"/>
-        </w:rPr>
-      </w:pPr>
-      <m:oMathPara>
-        <m:oMath>
-          <m:r>
-            <m:rPr>
-              <m:sty m:val="bi"/>
-            </m:rPr>
-            <w:rPr>
-              <w:rFonts w:ascii="Cambria Math" w:hAnsi="Cambria Math" w:cs="Times New Roman"/>
-              <w:sz w:val="24"/>
-              <w:szCs w:val="24"/>
-            </w:rPr>
-            <m:t>p</m:t>
-          </m:r>
-          <m:d>
-            <m:dPr>
-              <m:endChr m:val="|"/>
+          <m:nary>
+            <m:naryPr>
+              <m:chr m:val="∑"/>
+              <m:limLoc m:val="undOvr"/>
               <m:ctrlPr>
                 <w:rPr>
-                  <w:rFonts w:ascii="Cambria Math" w:hAnsi="Cambria Math" w:cs="Times New Roman"/>
-                  <w:b/>
+                  <w:rFonts w:ascii="Cambria Math" w:eastAsiaTheme="minorEastAsia" w:hAnsi="Cambria Math" w:cs="Times New Roman"/>
                   <w:i/>
                   <w:sz w:val="24"/>
                   <w:szCs w:val="24"/>
                 </w:rPr>
               </m:ctrlPr>
-            </m:dPr>
+            </m:naryPr>
+            <m:sub>
+              <m:r>
+                <w:rPr>
+                  <w:rFonts w:ascii="Cambria Math" w:eastAsiaTheme="minorEastAsia" w:hAnsi="Cambria Math" w:cs="Times New Roman"/>
+                  <w:sz w:val="24"/>
+                  <w:szCs w:val="24"/>
+                </w:rPr>
+                <m:t>b=1</m:t>
+              </m:r>
+            </m:sub>
+            <m:sup>
+              <m:r>
+                <w:rPr>
+                  <w:rFonts w:ascii="Cambria Math" w:eastAsiaTheme="minorEastAsia" w:hAnsi="Cambria Math" w:cs="Times New Roman"/>
+                  <w:sz w:val="24"/>
+                  <w:szCs w:val="24"/>
+                </w:rPr>
+                <m:t>B</m:t>
+              </m:r>
+            </m:sup>
             <m:e>
               <m:sSub>
                 <m:sSubPr>
                   <m:ctrlPr>
                     <w:rPr>
-                      <w:rFonts w:ascii="Cambria Math" w:hAnsi="Cambria Math" w:cs="Times New Roman"/>
-                      <w:b/>
+                      <w:rFonts w:ascii="Cambria Math" w:eastAsiaTheme="minorEastAsia" w:hAnsi="Cambria Math" w:cs="Times New Roman"/>
                       <w:i/>
                       <w:sz w:val="24"/>
                       <w:szCs w:val="24"/>
@@ -2968,280 +2647,81 @@
                 </m:sSubPr>
                 <m:e>
                   <m:r>
-                    <m:rPr>
-                      <m:sty m:val="bi"/>
-                    </m:rPr>
                     <w:rPr>
-                      <w:rFonts w:ascii="Cambria Math" w:hAnsi="Cambria Math" w:cs="Times New Roman"/>
+                      <w:rFonts w:ascii="Cambria Math" w:eastAsiaTheme="minorEastAsia" w:hAnsi="Cambria Math" w:cs="Times New Roman"/>
                       <w:sz w:val="24"/>
                       <w:szCs w:val="24"/>
                     </w:rPr>
-                    <m:t>C</m:t>
+                    <m:t>f</m:t>
                   </m:r>
                 </m:e>
                 <m:sub>
                   <m:r>
-                    <m:rPr>
-                      <m:sty m:val="bi"/>
-                    </m:rPr>
                     <w:rPr>
-                      <w:rFonts w:ascii="Cambria Math" w:hAnsi="Cambria Math" w:cs="Times New Roman"/>
+                      <w:rFonts w:ascii="Cambria Math" w:eastAsiaTheme="minorEastAsia" w:hAnsi="Cambria Math" w:cs="Times New Roman"/>
                       <w:sz w:val="24"/>
                       <w:szCs w:val="24"/>
                     </w:rPr>
-                    <m:t>k</m:t>
+                    <m:t>b</m:t>
                   </m:r>
                 </m:sub>
               </m:sSub>
               <m:r>
-                <m:rPr>
-                  <m:sty m:val="bi"/>
-                </m:rPr>
                 <w:rPr>
-                  <w:rFonts w:ascii="Cambria Math" w:hAnsi="Cambria Math" w:cs="Times New Roman"/>
+                  <w:rFonts w:ascii="Cambria Math" w:eastAsiaTheme="minorEastAsia" w:hAnsi="Cambria Math" w:cs="Times New Roman"/>
                   <w:sz w:val="24"/>
                   <w:szCs w:val="24"/>
                 </w:rPr>
-                <m:t xml:space="preserve"> </m:t>
+                <m:t>(</m:t>
               </m:r>
-            </m:e>
-          </m:d>
-          <m:r>
-            <m:rPr>
-              <m:sty m:val="bi"/>
-            </m:rPr>
-            <w:rPr>
-              <w:rFonts w:ascii="Cambria Math" w:hAnsi="Cambria Math" w:cs="Times New Roman"/>
-              <w:sz w:val="24"/>
-              <w:szCs w:val="24"/>
-            </w:rPr>
-            <m:t xml:space="preserve"> x )= </m:t>
-          </m:r>
-          <m:f>
-            <m:fPr>
-              <m:ctrlPr>
-                <w:rPr>
-                  <w:rFonts w:ascii="Cambria Math" w:hAnsi="Cambria Math" w:cs="Times New Roman"/>
-                  <w:b/>
-                  <w:i/>
-                  <w:sz w:val="24"/>
-                  <w:szCs w:val="24"/>
-                </w:rPr>
-              </m:ctrlPr>
-            </m:fPr>
-            <m:num>
-              <m:r>
-                <m:rPr>
-                  <m:sty m:val="bi"/>
-                </m:rPr>
-                <w:rPr>
-                  <w:rFonts w:ascii="Cambria Math" w:hAnsi="Cambria Math" w:cs="Times New Roman"/>
-                  <w:sz w:val="24"/>
-                  <w:szCs w:val="24"/>
-                </w:rPr>
-                <m:t>p</m:t>
-              </m:r>
-              <m:d>
-                <m:dPr>
+              <m:sSup>
+                <m:sSupPr>
                   <m:ctrlPr>
                     <w:rPr>
-                      <w:rFonts w:ascii="Cambria Math" w:hAnsi="Cambria Math" w:cs="Times New Roman"/>
-                      <w:b/>
+                      <w:rFonts w:ascii="Cambria Math" w:eastAsiaTheme="minorEastAsia" w:hAnsi="Cambria Math" w:cs="Times New Roman"/>
                       <w:i/>
                       <w:sz w:val="24"/>
                       <w:szCs w:val="24"/>
                     </w:rPr>
                   </m:ctrlPr>
-                </m:dPr>
-                <m:e>
-                  <m:sSub>
-                    <m:sSubPr>
-                      <m:ctrlPr>
-                        <w:rPr>
-                          <w:rFonts w:ascii="Cambria Math" w:hAnsi="Cambria Math" w:cs="Times New Roman"/>
-                          <w:b/>
-                          <w:i/>
-                          <w:sz w:val="24"/>
-                          <w:szCs w:val="24"/>
-                        </w:rPr>
-                      </m:ctrlPr>
-                    </m:sSubPr>
-                    <m:e>
-                      <m:r>
-                        <m:rPr>
-                          <m:sty m:val="bi"/>
-                        </m:rPr>
-                        <w:rPr>
-                          <w:rFonts w:ascii="Cambria Math" w:hAnsi="Cambria Math" w:cs="Times New Roman"/>
-                          <w:sz w:val="24"/>
-                          <w:szCs w:val="24"/>
-                        </w:rPr>
-                        <m:t>C</m:t>
-                      </m:r>
-                    </m:e>
-                    <m:sub>
-                      <m:r>
-                        <m:rPr>
-                          <m:sty m:val="bi"/>
-                        </m:rPr>
-                        <w:rPr>
-                          <w:rFonts w:ascii="Cambria Math" w:hAnsi="Cambria Math" w:cs="Times New Roman"/>
-                          <w:sz w:val="24"/>
-                          <w:szCs w:val="24"/>
-                        </w:rPr>
-                        <m:t>k</m:t>
-                      </m:r>
-                    </m:sub>
-                  </m:sSub>
-                </m:e>
-              </m:d>
-              <m:r>
-                <m:rPr>
-                  <m:sty m:val="bi"/>
-                </m:rPr>
-                <w:rPr>
-                  <w:rFonts w:ascii="Cambria Math" w:hAnsi="Cambria Math" w:cs="Times New Roman"/>
-                  <w:sz w:val="24"/>
-                  <w:szCs w:val="24"/>
-                </w:rPr>
-                <m:t>p</m:t>
-              </m:r>
-              <m:d>
-                <m:dPr>
-                  <m:endChr m:val="|"/>
-                  <m:ctrlPr>
-                    <w:rPr>
-                      <w:rFonts w:ascii="Cambria Math" w:hAnsi="Cambria Math" w:cs="Times New Roman"/>
-                      <w:b/>
-                      <w:i/>
-                      <w:sz w:val="24"/>
-                      <w:szCs w:val="24"/>
-                    </w:rPr>
-                  </m:ctrlPr>
-                </m:dPr>
+                </m:sSupPr>
                 <m:e>
                   <m:r>
-                    <m:rPr>
-                      <m:sty m:val="bi"/>
-                    </m:rPr>
                     <w:rPr>
-                      <w:rFonts w:ascii="Cambria Math" w:hAnsi="Cambria Math" w:cs="Times New Roman"/>
-                      <w:sz w:val="24"/>
-                      <w:szCs w:val="24"/>
-                    </w:rPr>
-                    <m:t xml:space="preserve">x  </m:t>
-                  </m:r>
-                </m:e>
-              </m:d>
-              <m:r>
-                <m:rPr>
-                  <m:sty m:val="bi"/>
-                </m:rPr>
-                <w:rPr>
-                  <w:rFonts w:ascii="Cambria Math" w:hAnsi="Cambria Math" w:cs="Times New Roman"/>
-                  <w:sz w:val="24"/>
-                  <w:szCs w:val="24"/>
-                </w:rPr>
-                <m:t xml:space="preserve"> </m:t>
-              </m:r>
-              <m:sSub>
-                <m:sSubPr>
-                  <m:ctrlPr>
-                    <w:rPr>
-                      <w:rFonts w:ascii="Cambria Math" w:hAnsi="Cambria Math" w:cs="Times New Roman"/>
-                      <w:b/>
-                      <w:i/>
-                      <w:sz w:val="24"/>
-                      <w:szCs w:val="24"/>
-                    </w:rPr>
-                  </m:ctrlPr>
-                </m:sSubPr>
-                <m:e>
-                  <m:r>
-                    <m:rPr>
-                      <m:sty m:val="bi"/>
-                    </m:rPr>
-                    <w:rPr>
-                      <w:rFonts w:ascii="Cambria Math" w:hAnsi="Cambria Math" w:cs="Times New Roman"/>
-                      <w:sz w:val="24"/>
-                      <w:szCs w:val="24"/>
-                    </w:rPr>
-                    <m:t>C</m:t>
-                  </m:r>
-                </m:e>
-                <m:sub>
-                  <m:r>
-                    <m:rPr>
-                      <m:sty m:val="bi"/>
-                    </m:rPr>
-                    <w:rPr>
-                      <w:rFonts w:ascii="Cambria Math" w:hAnsi="Cambria Math" w:cs="Times New Roman"/>
-                      <w:sz w:val="24"/>
-                      <w:szCs w:val="24"/>
-                    </w:rPr>
-                    <m:t>k</m:t>
-                  </m:r>
-                </m:sub>
-              </m:sSub>
-              <m:r>
-                <m:rPr>
-                  <m:sty m:val="bi"/>
-                </m:rPr>
-                <w:rPr>
-                  <w:rFonts w:ascii="Cambria Math" w:hAnsi="Cambria Math" w:cs="Times New Roman"/>
-                  <w:sz w:val="24"/>
-                  <w:szCs w:val="24"/>
-                </w:rPr>
-                <m:t>)</m:t>
-              </m:r>
-            </m:num>
-            <m:den>
-              <m:r>
-                <m:rPr>
-                  <m:sty m:val="bi"/>
-                </m:rPr>
-                <w:rPr>
-                  <w:rFonts w:ascii="Cambria Math" w:hAnsi="Cambria Math" w:cs="Times New Roman"/>
-                  <w:sz w:val="24"/>
-                  <w:szCs w:val="24"/>
-                </w:rPr>
-                <m:t>p</m:t>
-              </m:r>
-              <m:d>
-                <m:dPr>
-                  <m:ctrlPr>
-                    <w:rPr>
-                      <w:rFonts w:ascii="Cambria Math" w:hAnsi="Cambria Math" w:cs="Times New Roman"/>
-                      <w:b/>
-                      <w:i/>
-                      <w:sz w:val="24"/>
-                      <w:szCs w:val="24"/>
-                    </w:rPr>
-                  </m:ctrlPr>
-                </m:dPr>
-                <m:e>
-                  <m:r>
-                    <m:rPr>
-                      <m:sty m:val="bi"/>
-                    </m:rPr>
-                    <w:rPr>
-                      <w:rFonts w:ascii="Cambria Math" w:hAnsi="Cambria Math" w:cs="Times New Roman"/>
+                      <w:rFonts w:ascii="Cambria Math" w:eastAsiaTheme="minorEastAsia" w:hAnsi="Cambria Math" w:cs="Times New Roman"/>
                       <w:sz w:val="24"/>
                       <w:szCs w:val="24"/>
                     </w:rPr>
                     <m:t>x</m:t>
                   </m:r>
                 </m:e>
-              </m:d>
-            </m:den>
-          </m:f>
+                <m:sup>
+                  <m:r>
+                    <w:rPr>
+                      <w:rFonts w:ascii="Cambria Math" w:eastAsiaTheme="minorEastAsia" w:hAnsi="Cambria Math" w:cs="Times New Roman"/>
+                      <w:sz w:val="24"/>
+                      <w:szCs w:val="24"/>
+                    </w:rPr>
+                    <m:t>'</m:t>
+                  </m:r>
+                </m:sup>
+              </m:sSup>
+              <m:r>
+                <w:rPr>
+                  <w:rFonts w:ascii="Cambria Math" w:eastAsiaTheme="minorEastAsia" w:hAnsi="Cambria Math" w:cs="Times New Roman"/>
+                  <w:sz w:val="24"/>
+                  <w:szCs w:val="24"/>
+                </w:rPr>
+                <m:t>)</m:t>
+              </m:r>
+            </m:e>
+          </m:nary>
         </m:oMath>
       </m:oMathPara>
     </w:p>
     <w:p>
       <w:pPr>
-        <w:pStyle w:val="ListParagraph"/>
-        <w:ind w:left="1800"/>
+        <w:ind w:left="1843"/>
         <w:rPr>
           <w:rFonts w:ascii="Times New Roman" w:eastAsiaTheme="minorEastAsia" w:hAnsi="Times New Roman" w:cs="Times New Roman"/>
           <w:sz w:val="24"/>
@@ -3254,266 +2734,345 @@
           <w:sz w:val="24"/>
           <w:szCs w:val="24"/>
         </w:rPr>
-        <w:t>where</w:t>
-      </w:r>
-      <w:r>
+        <w:t>An estimate of the uncertainty of the prediction can be made as the standard deviation of the predictions from all the individual trees on x’:</w:t>
+      </w:r>
+    </w:p>
+    <w:p>
+      <w:pPr>
+        <w:ind w:left="1843"/>
         <w:rPr>
           <w:rFonts w:ascii="Times New Roman" w:eastAsiaTheme="minorEastAsia" w:hAnsi="Times New Roman" w:cs="Times New Roman"/>
           <w:sz w:val="24"/>
           <w:szCs w:val="24"/>
         </w:rPr>
-        <w:t xml:space="preserve">: </w:t>
-      </w:r>
+      </w:pPr>
+      <m:oMathPara>
+        <m:oMath>
+          <m:r>
+            <w:rPr>
+              <w:rFonts w:ascii="Cambria Math" w:eastAsiaTheme="minorEastAsia" w:hAnsi="Cambria Math" w:cs="Times New Roman"/>
+              <w:sz w:val="24"/>
+              <w:szCs w:val="24"/>
+            </w:rPr>
+            <m:t xml:space="preserve">σ= </m:t>
+          </m:r>
+          <m:rad>
+            <m:radPr>
+              <m:degHide m:val="1"/>
+              <m:ctrlPr>
+                <w:rPr>
+                  <w:rFonts w:ascii="Cambria Math" w:eastAsiaTheme="minorEastAsia" w:hAnsi="Cambria Math" w:cs="Times New Roman"/>
+                  <w:i/>
+                  <w:sz w:val="24"/>
+                  <w:szCs w:val="24"/>
+                </w:rPr>
+              </m:ctrlPr>
+            </m:radPr>
+            <m:deg/>
+            <m:e>
+              <m:f>
+                <m:fPr>
+                  <m:ctrlPr>
+                    <w:rPr>
+                      <w:rFonts w:ascii="Cambria Math" w:eastAsiaTheme="minorEastAsia" w:hAnsi="Cambria Math" w:cs="Times New Roman"/>
+                      <w:i/>
+                      <w:sz w:val="24"/>
+                      <w:szCs w:val="24"/>
+                    </w:rPr>
+                  </m:ctrlPr>
+                </m:fPr>
+                <m:num>
+                  <m:nary>
+                    <m:naryPr>
+                      <m:chr m:val="∑"/>
+                      <m:limLoc m:val="undOvr"/>
+                      <m:ctrlPr>
+                        <w:rPr>
+                          <w:rFonts w:ascii="Cambria Math" w:eastAsiaTheme="minorEastAsia" w:hAnsi="Cambria Math" w:cs="Times New Roman"/>
+                          <w:i/>
+                          <w:sz w:val="24"/>
+                          <w:szCs w:val="24"/>
+                        </w:rPr>
+                      </m:ctrlPr>
+                    </m:naryPr>
+                    <m:sub>
+                      <m:r>
+                        <w:rPr>
+                          <w:rFonts w:ascii="Cambria Math" w:eastAsiaTheme="minorEastAsia" w:hAnsi="Cambria Math" w:cs="Times New Roman"/>
+                          <w:sz w:val="24"/>
+                          <w:szCs w:val="24"/>
+                        </w:rPr>
+                        <m:t>b=1</m:t>
+                      </m:r>
+                    </m:sub>
+                    <m:sup>
+                      <m:r>
+                        <w:rPr>
+                          <w:rFonts w:ascii="Cambria Math" w:eastAsiaTheme="minorEastAsia" w:hAnsi="Cambria Math" w:cs="Times New Roman"/>
+                          <w:sz w:val="24"/>
+                          <w:szCs w:val="24"/>
+                        </w:rPr>
+                        <m:t>B</m:t>
+                      </m:r>
+                    </m:sup>
+                    <m:e>
+                      <m:sSup>
+                        <m:sSupPr>
+                          <m:ctrlPr>
+                            <w:rPr>
+                              <w:rFonts w:ascii="Cambria Math" w:eastAsiaTheme="minorEastAsia" w:hAnsi="Cambria Math" w:cs="Times New Roman"/>
+                              <w:i/>
+                              <w:sz w:val="24"/>
+                              <w:szCs w:val="24"/>
+                            </w:rPr>
+                          </m:ctrlPr>
+                        </m:sSupPr>
+                        <m:e>
+                          <m:r>
+                            <w:rPr>
+                              <w:rFonts w:ascii="Cambria Math" w:eastAsiaTheme="minorEastAsia" w:hAnsi="Cambria Math" w:cs="Times New Roman"/>
+                              <w:sz w:val="24"/>
+                              <w:szCs w:val="24"/>
+                            </w:rPr>
+                            <m:t>(</m:t>
+                          </m:r>
+                          <m:sSub>
+                            <m:sSubPr>
+                              <m:ctrlPr>
+                                <w:rPr>
+                                  <w:rFonts w:ascii="Cambria Math" w:eastAsiaTheme="minorEastAsia" w:hAnsi="Cambria Math" w:cs="Times New Roman"/>
+                                  <w:i/>
+                                  <w:sz w:val="24"/>
+                                  <w:szCs w:val="24"/>
+                                </w:rPr>
+                              </m:ctrlPr>
+                            </m:sSubPr>
+                            <m:e>
+                              <m:r>
+                                <w:rPr>
+                                  <w:rFonts w:ascii="Cambria Math" w:eastAsiaTheme="minorEastAsia" w:hAnsi="Cambria Math" w:cs="Times New Roman"/>
+                                  <w:sz w:val="24"/>
+                                  <w:szCs w:val="24"/>
+                                </w:rPr>
+                                <m:t>f</m:t>
+                              </m:r>
+                            </m:e>
+                            <m:sub>
+                              <m:r>
+                                <w:rPr>
+                                  <w:rFonts w:ascii="Cambria Math" w:eastAsiaTheme="minorEastAsia" w:hAnsi="Cambria Math" w:cs="Times New Roman"/>
+                                  <w:sz w:val="24"/>
+                                  <w:szCs w:val="24"/>
+                                </w:rPr>
+                                <m:t>b</m:t>
+                              </m:r>
+                            </m:sub>
+                          </m:sSub>
+                          <m:d>
+                            <m:dPr>
+                              <m:ctrlPr>
+                                <w:rPr>
+                                  <w:rFonts w:ascii="Cambria Math" w:eastAsiaTheme="minorEastAsia" w:hAnsi="Cambria Math" w:cs="Times New Roman"/>
+                                  <w:i/>
+                                  <w:sz w:val="24"/>
+                                  <w:szCs w:val="24"/>
+                                </w:rPr>
+                              </m:ctrlPr>
+                            </m:dPr>
+                            <m:e>
+                              <m:sSup>
+                                <m:sSupPr>
+                                  <m:ctrlPr>
+                                    <w:rPr>
+                                      <w:rFonts w:ascii="Cambria Math" w:eastAsiaTheme="minorEastAsia" w:hAnsi="Cambria Math" w:cs="Times New Roman"/>
+                                      <w:i/>
+                                      <w:sz w:val="24"/>
+                                      <w:szCs w:val="24"/>
+                                    </w:rPr>
+                                  </m:ctrlPr>
+                                </m:sSupPr>
+                                <m:e>
+                                  <m:r>
+                                    <w:rPr>
+                                      <w:rFonts w:ascii="Cambria Math" w:eastAsiaTheme="minorEastAsia" w:hAnsi="Cambria Math" w:cs="Times New Roman"/>
+                                      <w:sz w:val="24"/>
+                                      <w:szCs w:val="24"/>
+                                    </w:rPr>
+                                    <m:t>x</m:t>
+                                  </m:r>
+                                </m:e>
+                                <m:sup>
+                                  <m:r>
+                                    <w:rPr>
+                                      <w:rFonts w:ascii="Cambria Math" w:eastAsiaTheme="minorEastAsia" w:hAnsi="Cambria Math" w:cs="Times New Roman"/>
+                                      <w:sz w:val="24"/>
+                                      <w:szCs w:val="24"/>
+                                    </w:rPr>
+                                    <m:t>'</m:t>
+                                  </m:r>
+                                </m:sup>
+                              </m:sSup>
+                            </m:e>
+                          </m:d>
+                          <m:r>
+                            <w:rPr>
+                              <w:rFonts w:ascii="Cambria Math" w:eastAsiaTheme="minorEastAsia" w:hAnsi="Cambria Math" w:cs="Times New Roman"/>
+                              <w:sz w:val="24"/>
+                              <w:szCs w:val="24"/>
+                            </w:rPr>
+                            <m:t>-</m:t>
+                          </m:r>
+                          <m:acc>
+                            <m:accPr>
+                              <m:ctrlPr>
+                                <w:rPr>
+                                  <w:rFonts w:ascii="Cambria Math" w:eastAsiaTheme="minorEastAsia" w:hAnsi="Cambria Math" w:cs="Times New Roman"/>
+                                  <w:i/>
+                                  <w:sz w:val="24"/>
+                                  <w:szCs w:val="24"/>
+                                </w:rPr>
+                              </m:ctrlPr>
+                            </m:accPr>
+                            <m:e>
+                              <m:r>
+                                <w:rPr>
+                                  <w:rFonts w:ascii="Cambria Math" w:eastAsiaTheme="minorEastAsia" w:hAnsi="Cambria Math" w:cs="Times New Roman"/>
+                                  <w:sz w:val="24"/>
+                                  <w:szCs w:val="24"/>
+                                </w:rPr>
+                                <m:t>f</m:t>
+                              </m:r>
+                            </m:e>
+                          </m:acc>
+                          <m:r>
+                            <w:rPr>
+                              <w:rFonts w:ascii="Cambria Math" w:eastAsiaTheme="minorEastAsia" w:hAnsi="Cambria Math" w:cs="Times New Roman"/>
+                              <w:sz w:val="24"/>
+                              <w:szCs w:val="24"/>
+                            </w:rPr>
+                            <m:t>)</m:t>
+                          </m:r>
+                        </m:e>
+                        <m:sup>
+                          <m:r>
+                            <w:rPr>
+                              <w:rFonts w:ascii="Cambria Math" w:eastAsiaTheme="minorEastAsia" w:hAnsi="Cambria Math" w:cs="Times New Roman"/>
+                              <w:sz w:val="24"/>
+                              <w:szCs w:val="24"/>
+                            </w:rPr>
+                            <m:t>2</m:t>
+                          </m:r>
+                        </m:sup>
+                      </m:sSup>
+                    </m:e>
+                  </m:nary>
+                </m:num>
+                <m:den>
+                  <m:r>
+                    <w:rPr>
+                      <w:rFonts w:ascii="Cambria Math" w:eastAsiaTheme="minorEastAsia" w:hAnsi="Cambria Math" w:cs="Times New Roman"/>
+                      <w:sz w:val="24"/>
+                      <w:szCs w:val="24"/>
+                    </w:rPr>
+                    <m:t>B-1</m:t>
+                  </m:r>
+                </m:den>
+              </m:f>
+            </m:e>
+          </m:rad>
+        </m:oMath>
+      </m:oMathPara>
+    </w:p>
+    <w:p>
+      <w:pPr>
+        <w:ind w:left="1843"/>
+        <w:rPr>
+          <w:rFonts w:ascii="Times New Roman" w:eastAsiaTheme="minorEastAsia" w:hAnsi="Times New Roman" w:cs="Times New Roman"/>
+          <w:sz w:val="24"/>
+          <w:szCs w:val="24"/>
+        </w:rPr>
+      </w:pPr>
     </w:p>
     <w:p>
       <w:pPr>
         <w:pStyle w:val="ListParagraph"/>
         <w:numPr>
-          <w:ilvl w:val="0"/>
-          <w:numId w:val="7"/>
+          <w:ilvl w:val="2"/>
+          <w:numId w:val="3"/>
         </w:numPr>
-        <w:rPr>
-          <w:rFonts w:ascii="Times New Roman" w:eastAsiaTheme="minorEastAsia" w:hAnsi="Times New Roman" w:cs="Times New Roman"/>
-          <w:sz w:val="24"/>
-          <w:szCs w:val="24"/>
-        </w:rPr>
-      </w:pPr>
-      <w:r>
         <w:rPr>
           <w:rFonts w:ascii="Times New Roman" w:eastAsiaTheme="minorEastAsia" w:hAnsi="Times New Roman" w:cs="Times New Roman"/>
           <w:b/>
           <w:sz w:val="24"/>
           <w:szCs w:val="24"/>
-        </w:rPr>
-        <w:t>p(C</w:t>
-      </w:r>
+          <w:u w:val="single"/>
+        </w:rPr>
+      </w:pPr>
       <w:r>
         <w:rPr>
           <w:rFonts w:ascii="Times New Roman" w:eastAsiaTheme="minorEastAsia" w:hAnsi="Times New Roman" w:cs="Times New Roman"/>
           <w:b/>
           <w:sz w:val="24"/>
           <w:szCs w:val="24"/>
-          <w:vertAlign w:val="subscript"/>
-        </w:rPr>
-        <w:t xml:space="preserve">k </w:t>
-      </w:r>
-      <w:r>
+          <w:u w:val="single"/>
+        </w:rPr>
+        <w:t>Random forest using bagging</w:t>
+      </w:r>
+    </w:p>
+    <w:p>
+      <w:pPr>
+        <w:pStyle w:val="ListParagraph"/>
+        <w:ind w:left="1800"/>
         <w:rPr>
           <w:rFonts w:ascii="Times New Roman" w:eastAsiaTheme="minorEastAsia" w:hAnsi="Times New Roman" w:cs="Times New Roman"/>
-          <w:b/>
-          <w:sz w:val="24"/>
-          <w:szCs w:val="24"/>
-        </w:rPr>
-        <w:t xml:space="preserve"> | x)</w:t>
-      </w:r>
+          <w:sz w:val="24"/>
+          <w:szCs w:val="24"/>
+        </w:rPr>
+      </w:pPr>
       <w:r>
         <w:rPr>
           <w:rFonts w:ascii="Times New Roman" w:eastAsiaTheme="minorEastAsia" w:hAnsi="Times New Roman" w:cs="Times New Roman"/>
           <w:sz w:val="24"/>
           <w:szCs w:val="24"/>
         </w:rPr>
-        <w:t xml:space="preserve"> = conditional probability</w:t>
-      </w:r>
-    </w:p>
-    <w:p>
-      <w:pPr>
-        <w:pStyle w:val="ListParagraph"/>
-        <w:numPr>
-          <w:ilvl w:val="0"/>
-          <w:numId w:val="7"/>
-        </w:numPr>
+        <w:t xml:space="preserve">Random forest uses a modified tree learning algorithm that selects a random subset of features. This process is called feature bagging. For a classification problem with p features, </w:t>
+      </w:r>
+      <m:oMath>
+        <m:rad>
+          <m:radPr>
+            <m:degHide m:val="1"/>
+            <m:ctrlPr>
+              <w:rPr>
+                <w:rFonts w:ascii="Cambria Math" w:eastAsiaTheme="minorEastAsia" w:hAnsi="Cambria Math" w:cs="Times New Roman"/>
+                <w:i/>
+                <w:sz w:val="24"/>
+                <w:szCs w:val="24"/>
+              </w:rPr>
+            </m:ctrlPr>
+          </m:radPr>
+          <m:deg/>
+          <m:e>
+            <m:r>
+              <w:rPr>
+                <w:rFonts w:ascii="Cambria Math" w:eastAsiaTheme="minorEastAsia" w:hAnsi="Cambria Math" w:cs="Times New Roman"/>
+                <w:sz w:val="24"/>
+                <w:szCs w:val="24"/>
+              </w:rPr>
+              <m:t>p</m:t>
+            </m:r>
+          </m:e>
+        </m:rad>
+      </m:oMath>
+      <w:r>
         <w:rPr>
           <w:rFonts w:ascii="Times New Roman" w:eastAsiaTheme="minorEastAsia" w:hAnsi="Times New Roman" w:cs="Times New Roman"/>
           <w:sz w:val="24"/>
           <w:szCs w:val="24"/>
         </w:rPr>
-      </w:pPr>
-      <w:r>
-        <w:rPr>
-          <w:rFonts w:ascii="Times New Roman" w:eastAsiaTheme="minorEastAsia" w:hAnsi="Times New Roman" w:cs="Times New Roman"/>
-          <w:b/>
-          <w:sz w:val="24"/>
-          <w:szCs w:val="24"/>
-        </w:rPr>
-        <w:t>p(C</w:t>
-      </w:r>
-      <w:r>
-        <w:rPr>
-          <w:rFonts w:ascii="Times New Roman" w:eastAsiaTheme="minorEastAsia" w:hAnsi="Times New Roman" w:cs="Times New Roman"/>
-          <w:b/>
-          <w:sz w:val="24"/>
-          <w:szCs w:val="24"/>
-          <w:vertAlign w:val="subscript"/>
-        </w:rPr>
-        <w:t>k</w:t>
-      </w:r>
-      <w:r>
-        <w:rPr>
-          <w:rFonts w:ascii="Times New Roman" w:eastAsiaTheme="minorEastAsia" w:hAnsi="Times New Roman" w:cs="Times New Roman"/>
-          <w:b/>
-          <w:sz w:val="24"/>
-          <w:szCs w:val="24"/>
-        </w:rPr>
-        <w:t>)</w:t>
-      </w:r>
-      <w:r>
-        <w:rPr>
-          <w:rFonts w:ascii="Times New Roman" w:eastAsiaTheme="minorEastAsia" w:hAnsi="Times New Roman" w:cs="Times New Roman"/>
-          <w:sz w:val="24"/>
-          <w:szCs w:val="24"/>
-        </w:rPr>
-        <w:t xml:space="preserve"> = </w:t>
-      </w:r>
-      <w:r>
-        <w:rPr>
-          <w:rFonts w:ascii="Times New Roman" w:eastAsiaTheme="minorEastAsia" w:hAnsi="Times New Roman" w:cs="Times New Roman"/>
-          <w:sz w:val="24"/>
-          <w:szCs w:val="24"/>
-        </w:rPr>
-        <w:t xml:space="preserve">probability of </w:t>
-      </w:r>
-      <w:r>
-        <w:rPr>
-          <w:rFonts w:ascii="Times New Roman" w:eastAsiaTheme="minorEastAsia" w:hAnsi="Times New Roman" w:cs="Times New Roman"/>
-          <w:sz w:val="24"/>
-          <w:szCs w:val="24"/>
-        </w:rPr>
-        <w:t>prior event</w:t>
-      </w:r>
-    </w:p>
-    <w:p>
-      <w:pPr>
-        <w:pStyle w:val="ListParagraph"/>
-        <w:numPr>
-          <w:ilvl w:val="0"/>
-          <w:numId w:val="7"/>
-        </w:numPr>
-        <w:rPr>
-          <w:rFonts w:ascii="Times New Roman" w:eastAsiaTheme="minorEastAsia" w:hAnsi="Times New Roman" w:cs="Times New Roman"/>
-          <w:sz w:val="24"/>
-          <w:szCs w:val="24"/>
-        </w:rPr>
-      </w:pPr>
-      <w:r>
-        <w:rPr>
-          <w:rFonts w:ascii="Times New Roman" w:eastAsiaTheme="minorEastAsia" w:hAnsi="Times New Roman" w:cs="Times New Roman"/>
-          <w:b/>
-          <w:sz w:val="24"/>
-          <w:szCs w:val="24"/>
-        </w:rPr>
-        <w:t>p(x|C</w:t>
-      </w:r>
-      <w:r>
-        <w:rPr>
-          <w:rFonts w:ascii="Times New Roman" w:eastAsiaTheme="minorEastAsia" w:hAnsi="Times New Roman" w:cs="Times New Roman"/>
-          <w:b/>
-          <w:sz w:val="24"/>
-          <w:szCs w:val="24"/>
-          <w:vertAlign w:val="subscript"/>
-        </w:rPr>
-        <w:t>k</w:t>
-      </w:r>
-      <w:r>
-        <w:rPr>
-          <w:rFonts w:ascii="Times New Roman" w:eastAsiaTheme="minorEastAsia" w:hAnsi="Times New Roman" w:cs="Times New Roman"/>
-          <w:b/>
-          <w:sz w:val="24"/>
-          <w:szCs w:val="24"/>
-        </w:rPr>
-        <w:t>)</w:t>
-      </w:r>
-      <w:r>
-        <w:rPr>
-          <w:rFonts w:ascii="Times New Roman" w:eastAsiaTheme="minorEastAsia" w:hAnsi="Times New Roman" w:cs="Times New Roman"/>
-          <w:sz w:val="24"/>
-          <w:szCs w:val="24"/>
-        </w:rPr>
-        <w:t xml:space="preserve"> = likelihood of outcome</w:t>
-      </w:r>
-    </w:p>
-    <w:p>
-      <w:pPr>
-        <w:pStyle w:val="ListParagraph"/>
-        <w:numPr>
-          <w:ilvl w:val="0"/>
-          <w:numId w:val="7"/>
-        </w:numPr>
-        <w:rPr>
-          <w:rFonts w:ascii="Times New Roman" w:eastAsiaTheme="minorEastAsia" w:hAnsi="Times New Roman" w:cs="Times New Roman"/>
-          <w:sz w:val="24"/>
-          <w:szCs w:val="24"/>
-        </w:rPr>
-      </w:pPr>
-      <w:r>
-        <w:rPr>
-          <w:rFonts w:ascii="Times New Roman" w:eastAsiaTheme="minorEastAsia" w:hAnsi="Times New Roman" w:cs="Times New Roman"/>
-          <w:b/>
-          <w:sz w:val="24"/>
-          <w:szCs w:val="24"/>
-        </w:rPr>
-        <w:t>p(x)</w:t>
-      </w:r>
-      <w:r>
-        <w:rPr>
-          <w:rFonts w:ascii="Times New Roman" w:eastAsiaTheme="minorEastAsia" w:hAnsi="Times New Roman" w:cs="Times New Roman"/>
-          <w:sz w:val="24"/>
-          <w:szCs w:val="24"/>
-        </w:rPr>
-        <w:t xml:space="preserve"> = evidence supporting the outcome</w:t>
-      </w:r>
-    </w:p>
-    <w:p>
-      <w:pPr>
-        <w:ind w:left="1843"/>
-        <w:rPr>
-          <w:rFonts w:ascii="Times New Roman" w:eastAsiaTheme="minorEastAsia" w:hAnsi="Times New Roman" w:cs="Times New Roman"/>
-          <w:sz w:val="24"/>
-          <w:szCs w:val="24"/>
-        </w:rPr>
-      </w:pPr>
-      <w:r>
-        <w:rPr>
-          <w:rFonts w:ascii="Times New Roman" w:eastAsiaTheme="minorEastAsia" w:hAnsi="Times New Roman" w:cs="Times New Roman"/>
-          <w:sz w:val="24"/>
-          <w:szCs w:val="24"/>
-        </w:rPr>
-        <w:t xml:space="preserve">The Bayes classifier combines this conditional probability along with a decision rule in order to classify data. </w:t>
-      </w:r>
-      <w:r>
-        <w:rPr>
-          <w:rFonts w:ascii="Times New Roman" w:eastAsiaTheme="minorEastAsia" w:hAnsi="Times New Roman" w:cs="Times New Roman"/>
-          <w:sz w:val="24"/>
-          <w:szCs w:val="24"/>
-        </w:rPr>
-        <w:t xml:space="preserve">The most common decision rule is the </w:t>
-      </w:r>
-      <w:r>
-        <w:rPr>
-          <w:rFonts w:ascii="Times New Roman" w:eastAsiaTheme="minorEastAsia" w:hAnsi="Times New Roman" w:cs="Times New Roman"/>
-          <w:i/>
-          <w:sz w:val="24"/>
-          <w:szCs w:val="24"/>
-        </w:rPr>
-        <w:t>MAP</w:t>
-      </w:r>
-      <w:r>
-        <w:rPr>
-          <w:rFonts w:ascii="Times New Roman" w:eastAsiaTheme="minorEastAsia" w:hAnsi="Times New Roman" w:cs="Times New Roman"/>
-          <w:sz w:val="24"/>
-          <w:szCs w:val="24"/>
-        </w:rPr>
-        <w:t xml:space="preserve"> </w:t>
+        <w:t xml:space="preserve"> features are used in each split.</w:t>
       </w:r>
       <w:bookmarkStart w:id="0" w:name="_GoBack"/>
       <w:bookmarkEnd w:id="0"/>
-      <w:r>
-        <w:rPr>
-          <w:rFonts w:ascii="Times New Roman" w:eastAsiaTheme="minorEastAsia" w:hAnsi="Times New Roman" w:cs="Times New Roman"/>
-          <w:sz w:val="24"/>
-          <w:szCs w:val="24"/>
-        </w:rPr>
-        <w:t xml:space="preserve">(maximum a posteriori) decision rule. </w:t>
-      </w:r>
     </w:p>
     <w:sectPr>
       <w:pgSz w:w="11906" w:h="16838"/>
@@ -5122,4 +4681,16 @@
     </a:ext>
   </a:extLst>
 </a:theme>
+</file>
+
+<file path=customXml/item1.xml><?xml version="1.0" encoding="utf-8"?>
+<b:Sources xmlns:b="http://schemas.openxmlformats.org/officeDocument/2006/bibliography" xmlns="http://schemas.openxmlformats.org/officeDocument/2006/bibliography" SelectedStyle="\APASixthEditionOfficeOnline.xsl" StyleName="APA" Version="6"/>
+</file>
+
+<file path=customXml/itemProps1.xml><?xml version="1.0" encoding="utf-8"?>
+<ds:datastoreItem xmlns:ds="http://schemas.openxmlformats.org/officeDocument/2006/customXml" ds:itemID="{5E33BAC2-C07D-47B5-A25C-AC16CE0953B2}">
+  <ds:schemaRefs>
+    <ds:schemaRef ds:uri="http://schemas.openxmlformats.org/officeDocument/2006/bibliography"/>
+  </ds:schemaRefs>
+</ds:datastoreItem>
 </file>
</xml_diff>